<commit_message>
added work section stylings
</commit_message>
<xml_diff>
--- a/assets/docs/Kellie Werrell -  2020 Resume.docx
+++ b/assets/docs/Kellie Werrell -  2020 Resume.docx
@@ -6,6 +6,8 @@
       <w:pPr>
         <w:jc w:val="center"/>
         <w:rPr>
+          <w:b/>
+          <w:bCs/>
           <w:sz w:val="52"/>
           <w:szCs w:val="52"/>
         </w:rPr>
@@ -13,6 +15,8 @@
       <w:r>
         <w:rPr>
           <w:rFonts w:ascii="Edwardian Script ITC" w:hAnsi="Edwardian Script ITC" w:cs="Edwardian Script ITC"/>
+          <w:b/>
+          <w:bCs/>
           <w:sz w:val="52"/>
           <w:szCs w:val="52"/>
         </w:rPr>
@@ -73,6 +77,54 @@
     </w:p>
     <w:p>
       <w:pPr>
+        <w:jc w:val="center"/>
+        <w:rPr>
+          <w:sz w:val="24"/>
+          <w:szCs w:val="24"/>
+        </w:rPr>
+      </w:pPr>
+      <w:r>
+        <w:rPr>
+          <w:sz w:val="24"/>
+          <w:szCs w:val="24"/>
+          <w:u w:val="single"/>
+        </w:rPr>
+        <w:t>Ph:</w:t>
+      </w:r>
+      <w:r>
+        <w:rPr>
+          <w:sz w:val="24"/>
+          <w:szCs w:val="24"/>
+        </w:rPr>
+        <w:t xml:space="preserve"> 602.577.0789 / </w:t>
+      </w:r>
+      <w:r>
+        <w:rPr>
+          <w:sz w:val="24"/>
+          <w:szCs w:val="24"/>
+          <w:u w:val="single"/>
+        </w:rPr>
+        <w:t>Email:</w:t>
+      </w:r>
+      <w:r>
+        <w:rPr>
+          <w:sz w:val="24"/>
+          <w:szCs w:val="24"/>
+        </w:rPr>
+        <w:t>kelliewerrell@gmail.com</w:t>
+      </w:r>
+    </w:p>
+    <w:p>
+      <w:pPr>
+        <w:jc w:val="center"/>
+        <w:rPr>
+          <w:sz w:val="24"/>
+          <w:szCs w:val="24"/>
+        </w:rPr>
+      </w:pPr>
+    </w:p>
+    <w:p>
+      <w:pPr>
         <w:rPr>
           <w:sz w:val="24"/>
           <w:szCs w:val="24"/>
@@ -214,6 +266,7 @@
           <w:szCs w:val="24"/>
         </w:rPr>
       </w:pPr>
+      <w:proofErr w:type="spellStart"/>
       <w:r>
         <w:rPr>
           <w:b/>
@@ -222,7 +275,18 @@
           <w:sz w:val="24"/>
           <w:szCs w:val="24"/>
         </w:rPr>
-        <w:t>Protravel International</w:t>
+        <w:t>Protravel</w:t>
+      </w:r>
+      <w:proofErr w:type="spellEnd"/>
+      <w:r>
+        <w:rPr>
+          <w:b/>
+          <w:bCs/>
+          <w:color w:val="4472C4" w:themeColor="accent1"/>
+          <w:sz w:val="24"/>
+          <w:szCs w:val="24"/>
+        </w:rPr>
+        <w:t xml:space="preserve"> International</w:t>
       </w:r>
       <w:r>
         <w:rPr>
@@ -255,68 +319,19 @@
           <w:sz w:val="24"/>
           <w:szCs w:val="24"/>
         </w:rPr>
-        <w:t>Managed travel accounts for VIP clients and top executives.</w:t>
-      </w:r>
-    </w:p>
-    <w:p>
-      <w:pPr>
-        <w:numPr>
-          <w:ilvl w:val="0"/>
-          <w:numId w:val="2"/>
-        </w:numPr>
-        <w:rPr>
-          <w:sz w:val="24"/>
-          <w:szCs w:val="24"/>
-        </w:rPr>
-      </w:pPr>
-      <w:r>
-        <w:rPr>
-          <w:sz w:val="24"/>
-          <w:szCs w:val="24"/>
-        </w:rPr>
-        <w:t>Booked all travel as needed, including air, hotel, car services, and special services.</w:t>
-      </w:r>
-    </w:p>
-    <w:p>
-      <w:pPr>
-        <w:numPr>
-          <w:ilvl w:val="0"/>
-          <w:numId w:val="2"/>
-        </w:numPr>
-        <w:rPr>
-          <w:sz w:val="24"/>
-          <w:szCs w:val="24"/>
-        </w:rPr>
-      </w:pPr>
-      <w:r>
-        <w:rPr>
-          <w:sz w:val="24"/>
-          <w:szCs w:val="24"/>
-        </w:rPr>
-        <w:t>Managed all group travel for annual events for both the PGA and NFL.</w:t>
-      </w:r>
-    </w:p>
-    <w:p>
-      <w:pPr>
-        <w:numPr>
-          <w:ilvl w:val="0"/>
-          <w:numId w:val="2"/>
-        </w:numPr>
-        <w:rPr>
-          <w:sz w:val="24"/>
-          <w:szCs w:val="24"/>
-        </w:rPr>
-      </w:pPr>
-      <w:r>
-        <w:rPr>
-          <w:sz w:val="24"/>
-          <w:szCs w:val="24"/>
-        </w:rPr>
-        <w:t xml:space="preserve">Managed all payments, wire transfers, and final spend reports for each event.  </w:t>
-      </w:r>
-    </w:p>
-    <w:p>
-      <w:pPr>
+        <w:t>Managed travel for VIP clients and top executives</w:t>
+      </w:r>
+      <w:r>
+        <w:rPr>
+          <w:sz w:val="24"/>
+          <w:szCs w:val="24"/>
+        </w:rPr>
+        <w:t>.</w:t>
+      </w:r>
+    </w:p>
+    <w:p>
+      <w:pPr>
+        <w:ind w:left="720"/>
         <w:rPr>
           <w:sz w:val="24"/>
           <w:szCs w:val="24"/>
@@ -433,7 +448,117 @@
           <w:sz w:val="24"/>
           <w:szCs w:val="24"/>
         </w:rPr>
-        <w:t xml:space="preserve">Managed after hour travel for various corporate accounts, using all GDS’s. </w:t>
+        <w:t xml:space="preserve">Managed after hour travel for various </w:t>
+      </w:r>
+      <w:r>
+        <w:rPr>
+          <w:sz w:val="24"/>
+          <w:szCs w:val="24"/>
+        </w:rPr>
+        <w:t xml:space="preserve">VIP </w:t>
+      </w:r>
+      <w:r>
+        <w:rPr>
+          <w:sz w:val="24"/>
+          <w:szCs w:val="24"/>
+        </w:rPr>
+        <w:t>corporate accounts</w:t>
+      </w:r>
+      <w:r>
+        <w:rPr>
+          <w:sz w:val="24"/>
+          <w:szCs w:val="24"/>
+        </w:rPr>
+        <w:t>.</w:t>
+      </w:r>
+      <w:r>
+        <w:rPr>
+          <w:sz w:val="24"/>
+          <w:szCs w:val="24"/>
+        </w:rPr>
+        <w:t xml:space="preserve"> </w:t>
+      </w:r>
+    </w:p>
+    <w:p>
+      <w:pPr>
+        <w:rPr>
+          <w:b/>
+          <w:bCs/>
+          <w:sz w:val="24"/>
+          <w:szCs w:val="24"/>
+        </w:rPr>
+      </w:pPr>
+    </w:p>
+    <w:p>
+      <w:pPr>
+        <w:rPr>
+          <w:sz w:val="24"/>
+          <w:szCs w:val="24"/>
+        </w:rPr>
+      </w:pPr>
+      <w:r>
+        <w:rPr>
+          <w:b/>
+          <w:bCs/>
+          <w:sz w:val="24"/>
+          <w:szCs w:val="24"/>
+        </w:rPr>
+        <w:t>Account Manager</w:t>
+      </w:r>
+      <w:r>
+        <w:rPr>
+          <w:b/>
+          <w:bCs/>
+          <w:sz w:val="24"/>
+          <w:szCs w:val="24"/>
+        </w:rPr>
+        <w:t xml:space="preserve">/ Fulfillment: </w:t>
+      </w:r>
+      <w:r>
+        <w:rPr>
+          <w:sz w:val="24"/>
+          <w:szCs w:val="24"/>
+        </w:rPr>
+        <w:t>05/2008</w:t>
+      </w:r>
+      <w:r>
+        <w:rPr>
+          <w:sz w:val="24"/>
+          <w:szCs w:val="24"/>
+        </w:rPr>
+        <w:t xml:space="preserve"> to</w:t>
+      </w:r>
+      <w:r>
+        <w:rPr>
+          <w:sz w:val="24"/>
+          <w:szCs w:val="24"/>
+        </w:rPr>
+        <w:t xml:space="preserve"> 07/2010</w:t>
+      </w:r>
+    </w:p>
+    <w:p>
+      <w:pPr>
+        <w:rPr>
+          <w:sz w:val="24"/>
+          <w:szCs w:val="24"/>
+        </w:rPr>
+      </w:pPr>
+      <w:r>
+        <w:rPr>
+          <w:b/>
+          <w:bCs/>
+          <w:color w:val="4472C4" w:themeColor="accent1"/>
+          <w:sz w:val="24"/>
+          <w:szCs w:val="24"/>
+        </w:rPr>
+        <w:t>CDM Data</w:t>
+      </w:r>
+      <w:r>
+        <w:rPr>
+          <w:sz w:val="24"/>
+          <w:szCs w:val="24"/>
+        </w:rPr>
+        <w:t xml:space="preserve"> - Scottsdale, AZ</w:t>
       </w:r>
     </w:p>
     <w:p>
@@ -453,87 +578,7 @@
           <w:sz w:val="24"/>
           <w:szCs w:val="24"/>
         </w:rPr>
-        <w:t xml:space="preserve"> Arranged travel, both domestic and international, for over 200 accounts based on call-in emergency service. </w:t>
-      </w:r>
-    </w:p>
-    <w:p>
-      <w:pPr>
-        <w:rPr>
-          <w:sz w:val="24"/>
-          <w:szCs w:val="24"/>
-        </w:rPr>
-      </w:pPr>
-    </w:p>
-    <w:p>
-      <w:pPr>
-        <w:rPr>
-          <w:sz w:val="24"/>
-          <w:szCs w:val="24"/>
-        </w:rPr>
-      </w:pPr>
-      <w:r>
-        <w:rPr>
-          <w:b/>
-          <w:bCs/>
-          <w:sz w:val="24"/>
-          <w:szCs w:val="24"/>
-        </w:rPr>
-        <w:t>Account Manager</w:t>
-      </w:r>
-      <w:r>
-        <w:rPr>
-          <w:b/>
-          <w:bCs/>
-          <w:sz w:val="24"/>
-          <w:szCs w:val="24"/>
-        </w:rPr>
-        <w:t xml:space="preserve">/ Fulfillment: </w:t>
-      </w:r>
-      <w:r>
-        <w:rPr>
-          <w:sz w:val="24"/>
-          <w:szCs w:val="24"/>
-        </w:rPr>
-        <w:t>05/2008</w:t>
-      </w:r>
-      <w:r>
-        <w:rPr>
-          <w:sz w:val="24"/>
-          <w:szCs w:val="24"/>
-        </w:rPr>
-        <w:t xml:space="preserve"> to</w:t>
-      </w:r>
-      <w:r>
-        <w:rPr>
-          <w:sz w:val="24"/>
-          <w:szCs w:val="24"/>
-        </w:rPr>
-        <w:t xml:space="preserve"> 07/2010</w:t>
-      </w:r>
-    </w:p>
-    <w:p>
-      <w:pPr>
-        <w:rPr>
-          <w:sz w:val="24"/>
-          <w:szCs w:val="24"/>
-        </w:rPr>
-      </w:pPr>
-      <w:r>
-        <w:rPr>
-          <w:b/>
-          <w:bCs/>
-          <w:color w:val="4472C4" w:themeColor="accent1"/>
-          <w:sz w:val="24"/>
-          <w:szCs w:val="24"/>
-        </w:rPr>
-        <w:t>CDM Data</w:t>
-      </w:r>
-      <w:r>
-        <w:rPr>
-          <w:sz w:val="24"/>
-          <w:szCs w:val="24"/>
-        </w:rPr>
-        <w:t xml:space="preserve"> - Scottsdale, AZ</w:t>
+        <w:t>Responsible for training all new account users in a virtual environment.</w:t>
       </w:r>
     </w:p>
     <w:p>
@@ -553,7 +598,7 @@
           <w:sz w:val="24"/>
           <w:szCs w:val="24"/>
         </w:rPr>
-        <w:t>Responsible for training all new account users in a virtual environment.</w:t>
+        <w:t xml:space="preserve">Managed all FTP import/export(s) of inventory data. </w:t>
       </w:r>
     </w:p>
     <w:p>
@@ -573,7 +618,102 @@
           <w:sz w:val="24"/>
           <w:szCs w:val="24"/>
         </w:rPr>
-        <w:t xml:space="preserve">Managed all FTP import/export(s) of inventory data. </w:t>
+        <w:t xml:space="preserve">Created custom graphics for use in web and print marketing materials. </w:t>
+      </w:r>
+    </w:p>
+    <w:p>
+      <w:pPr>
+        <w:rPr>
+          <w:sz w:val="24"/>
+          <w:szCs w:val="24"/>
+        </w:rPr>
+      </w:pPr>
+    </w:p>
+    <w:p>
+      <w:pPr>
+        <w:rPr>
+          <w:sz w:val="24"/>
+          <w:szCs w:val="24"/>
+        </w:rPr>
+      </w:pPr>
+      <w:r>
+        <w:rPr>
+          <w:b/>
+          <w:bCs/>
+          <w:sz w:val="24"/>
+          <w:szCs w:val="24"/>
+        </w:rPr>
+        <w:t xml:space="preserve">Sr. Event Manager: </w:t>
+      </w:r>
+      <w:r>
+        <w:rPr>
+          <w:sz w:val="24"/>
+          <w:szCs w:val="24"/>
+        </w:rPr>
+        <w:t>10/2005</w:t>
+      </w:r>
+      <w:r>
+        <w:rPr>
+          <w:sz w:val="24"/>
+          <w:szCs w:val="24"/>
+        </w:rPr>
+        <w:t xml:space="preserve"> to</w:t>
+      </w:r>
+      <w:r>
+        <w:rPr>
+          <w:sz w:val="24"/>
+          <w:szCs w:val="24"/>
+        </w:rPr>
+        <w:t xml:space="preserve"> 01/2008 </w:t>
+      </w:r>
+    </w:p>
+    <w:p>
+      <w:pPr>
+        <w:rPr>
+          <w:sz w:val="24"/>
+          <w:szCs w:val="24"/>
+        </w:rPr>
+      </w:pPr>
+      <w:r>
+        <w:rPr>
+          <w:b/>
+          <w:bCs/>
+          <w:color w:val="4472C4" w:themeColor="accent1"/>
+          <w:sz w:val="24"/>
+          <w:szCs w:val="24"/>
+        </w:rPr>
+        <w:t>Hunter World Travel</w:t>
+      </w:r>
+      <w:r>
+        <w:rPr>
+          <w:color w:val="4472C4" w:themeColor="accent1"/>
+          <w:sz w:val="24"/>
+          <w:szCs w:val="24"/>
+        </w:rPr>
+        <w:t xml:space="preserve"> </w:t>
+      </w:r>
+      <w:r>
+        <w:rPr>
+          <w:color w:val="4472C4" w:themeColor="accent1"/>
+          <w:sz w:val="24"/>
+          <w:szCs w:val="24"/>
+        </w:rPr>
+        <w:t>-</w:t>
+      </w:r>
+      <w:r>
+        <w:rPr>
+          <w:color w:val="4472C4" w:themeColor="accent1"/>
+          <w:sz w:val="24"/>
+          <w:szCs w:val="24"/>
+        </w:rPr>
+        <w:t xml:space="preserve"> </w:t>
+      </w:r>
+      <w:r>
+        <w:rPr>
+          <w:sz w:val="24"/>
+          <w:szCs w:val="24"/>
+        </w:rPr>
+        <w:t xml:space="preserve">Pleasanton CA </w:t>
       </w:r>
     </w:p>
     <w:p>
@@ -593,53 +733,104 @@
           <w:sz w:val="24"/>
           <w:szCs w:val="24"/>
         </w:rPr>
-        <w:t xml:space="preserve">Created custom graphics for use in web and print marketing materials. </w:t>
-      </w:r>
-    </w:p>
-    <w:p>
-      <w:pPr>
-        <w:rPr>
-          <w:sz w:val="24"/>
-          <w:szCs w:val="24"/>
-        </w:rPr>
-      </w:pPr>
-    </w:p>
-    <w:p>
-      <w:pPr>
-        <w:rPr>
-          <w:sz w:val="24"/>
-          <w:szCs w:val="24"/>
-        </w:rPr>
-      </w:pPr>
-      <w:r>
-        <w:rPr>
-          <w:b/>
-          <w:bCs/>
-          <w:sz w:val="24"/>
-          <w:szCs w:val="24"/>
-        </w:rPr>
-        <w:t xml:space="preserve">Sr. Event Manager: </w:t>
-      </w:r>
-      <w:r>
-        <w:rPr>
-          <w:sz w:val="24"/>
-          <w:szCs w:val="24"/>
-        </w:rPr>
-        <w:t>10/2005</w:t>
-      </w:r>
-      <w:r>
-        <w:rPr>
-          <w:sz w:val="24"/>
-          <w:szCs w:val="24"/>
-        </w:rPr>
-        <w:t xml:space="preserve"> to</w:t>
-      </w:r>
-      <w:r>
-        <w:rPr>
-          <w:sz w:val="24"/>
-          <w:szCs w:val="24"/>
-        </w:rPr>
-        <w:t xml:space="preserve"> 01/2008 </w:t>
+        <w:t xml:space="preserve">Managed all travel details for </w:t>
+      </w:r>
+      <w:r>
+        <w:rPr>
+          <w:sz w:val="24"/>
+          <w:szCs w:val="24"/>
+        </w:rPr>
+        <w:t>c</w:t>
+      </w:r>
+      <w:r>
+        <w:rPr>
+          <w:sz w:val="24"/>
+          <w:szCs w:val="24"/>
+        </w:rPr>
+        <w:t xml:space="preserve">orporate </w:t>
+      </w:r>
+      <w:r>
+        <w:rPr>
+          <w:sz w:val="24"/>
+          <w:szCs w:val="24"/>
+        </w:rPr>
+        <w:t xml:space="preserve">accounts, including annual </w:t>
+      </w:r>
+      <w:r>
+        <w:rPr>
+          <w:sz w:val="24"/>
+          <w:szCs w:val="24"/>
+        </w:rPr>
+        <w:t>sponsored events.</w:t>
+      </w:r>
+      <w:r>
+        <w:rPr>
+          <w:sz w:val="24"/>
+          <w:szCs w:val="24"/>
+        </w:rPr>
+        <w:t xml:space="preserve"> </w:t>
+      </w:r>
+    </w:p>
+    <w:p>
+      <w:pPr>
+        <w:rPr>
+          <w:b/>
+          <w:bCs/>
+          <w:sz w:val="24"/>
+          <w:szCs w:val="24"/>
+        </w:rPr>
+      </w:pPr>
+    </w:p>
+    <w:p>
+      <w:pPr>
+        <w:rPr>
+          <w:sz w:val="24"/>
+          <w:szCs w:val="24"/>
+        </w:rPr>
+      </w:pPr>
+      <w:r>
+        <w:rPr>
+          <w:b/>
+          <w:bCs/>
+          <w:sz w:val="24"/>
+          <w:szCs w:val="24"/>
+        </w:rPr>
+        <w:t>Corporate Travel Consultant:</w:t>
+      </w:r>
+      <w:r>
+        <w:rPr>
+          <w:sz w:val="24"/>
+          <w:szCs w:val="24"/>
+        </w:rPr>
+        <w:t xml:space="preserve"> </w:t>
+      </w:r>
+      <w:r>
+        <w:rPr>
+          <w:sz w:val="24"/>
+          <w:szCs w:val="24"/>
+        </w:rPr>
+        <w:t>0</w:t>
+      </w:r>
+      <w:r>
+        <w:rPr>
+          <w:sz w:val="24"/>
+          <w:szCs w:val="24"/>
+        </w:rPr>
+        <w:t>4/2005</w:t>
+      </w:r>
+      <w:r>
+        <w:rPr>
+          <w:sz w:val="24"/>
+          <w:szCs w:val="24"/>
+        </w:rPr>
+        <w:t xml:space="preserve"> to </w:t>
+      </w:r>
+      <w:r>
+        <w:rPr>
+          <w:sz w:val="24"/>
+          <w:szCs w:val="24"/>
+        </w:rPr>
+        <w:t xml:space="preserve">10/2005 </w:t>
       </w:r>
     </w:p>
     <w:p>
@@ -657,38 +848,24 @@
           <w:sz w:val="24"/>
           <w:szCs w:val="24"/>
         </w:rPr>
-        <w:t>Hunter World Travel</w:t>
-      </w:r>
-      <w:r>
-        <w:rPr>
+        <w:t>frog design inc.</w:t>
+      </w:r>
+      <w:r>
+        <w:rPr>
+          <w:b/>
+          <w:bCs/>
           <w:color w:val="4472C4" w:themeColor="accent1"/>
           <w:sz w:val="24"/>
           <w:szCs w:val="24"/>
         </w:rPr>
-        <w:t xml:space="preserve"> </w:t>
-      </w:r>
-      <w:r>
-        <w:rPr>
-          <w:color w:val="4472C4" w:themeColor="accent1"/>
-          <w:sz w:val="24"/>
-          <w:szCs w:val="24"/>
-        </w:rPr>
-        <w:t>-</w:t>
-      </w:r>
-      <w:r>
-        <w:rPr>
-          <w:color w:val="4472C4" w:themeColor="accent1"/>
-          <w:sz w:val="24"/>
-          <w:szCs w:val="24"/>
-        </w:rPr>
-        <w:t xml:space="preserve"> </w:t>
-      </w:r>
-      <w:r>
-        <w:rPr>
-          <w:sz w:val="24"/>
-          <w:szCs w:val="24"/>
-        </w:rPr>
-        <w:t xml:space="preserve">Pleasanton CA </w:t>
+        <w:t xml:space="preserve"> - </w:t>
+      </w:r>
+      <w:r>
+        <w:rPr>
+          <w:sz w:val="24"/>
+          <w:szCs w:val="24"/>
+        </w:rPr>
+        <w:t xml:space="preserve">Palo Alto CA </w:t>
       </w:r>
     </w:p>
     <w:p>
@@ -708,7 +885,162 @@
           <w:sz w:val="24"/>
           <w:szCs w:val="24"/>
         </w:rPr>
-        <w:t>Managed all travel details for participation in corporate sponsored events.</w:t>
+        <w:t>Temporary contract to</w:t>
+      </w:r>
+      <w:r>
+        <w:rPr>
+          <w:sz w:val="24"/>
+          <w:szCs w:val="24"/>
+        </w:rPr>
+        <w:t xml:space="preserve"> s</w:t>
+      </w:r>
+      <w:r>
+        <w:rPr>
+          <w:sz w:val="24"/>
+          <w:szCs w:val="24"/>
+        </w:rPr>
+        <w:t>ecure booking agreement with travel agency for discount</w:t>
+      </w:r>
+      <w:r>
+        <w:rPr>
+          <w:sz w:val="24"/>
+          <w:szCs w:val="24"/>
+        </w:rPr>
+        <w:t>ed</w:t>
+      </w:r>
+      <w:r>
+        <w:rPr>
+          <w:sz w:val="24"/>
+          <w:szCs w:val="24"/>
+        </w:rPr>
+        <w:t xml:space="preserve"> </w:t>
+      </w:r>
+      <w:r>
+        <w:rPr>
+          <w:sz w:val="24"/>
+          <w:szCs w:val="24"/>
+        </w:rPr>
+        <w:t>international flights.</w:t>
+      </w:r>
+      <w:r>
+        <w:rPr>
+          <w:sz w:val="24"/>
+          <w:szCs w:val="24"/>
+        </w:rPr>
+        <w:t xml:space="preserve"> </w:t>
+      </w:r>
+    </w:p>
+    <w:p>
+      <w:pPr>
+        <w:rPr>
+          <w:sz w:val="24"/>
+          <w:szCs w:val="24"/>
+        </w:rPr>
+      </w:pPr>
+    </w:p>
+    <w:p>
+      <w:pPr>
+        <w:rPr>
+          <w:sz w:val="24"/>
+          <w:szCs w:val="24"/>
+        </w:rPr>
+      </w:pPr>
+      <w:r>
+        <w:rPr>
+          <w:b/>
+          <w:bCs/>
+          <w:sz w:val="24"/>
+          <w:szCs w:val="24"/>
+        </w:rPr>
+        <w:t xml:space="preserve">International Travel Consultant: </w:t>
+      </w:r>
+      <w:r>
+        <w:rPr>
+          <w:b/>
+          <w:bCs/>
+          <w:sz w:val="24"/>
+          <w:szCs w:val="24"/>
+        </w:rPr>
+        <w:t>0</w:t>
+      </w:r>
+      <w:r>
+        <w:rPr>
+          <w:sz w:val="24"/>
+          <w:szCs w:val="24"/>
+        </w:rPr>
+        <w:t>9/2004</w:t>
+      </w:r>
+      <w:r>
+        <w:rPr>
+          <w:sz w:val="24"/>
+          <w:szCs w:val="24"/>
+        </w:rPr>
+        <w:t xml:space="preserve"> to 0</w:t>
+      </w:r>
+      <w:r>
+        <w:rPr>
+          <w:sz w:val="24"/>
+          <w:szCs w:val="24"/>
+        </w:rPr>
+        <w:t xml:space="preserve">4/2005 </w:t>
+      </w:r>
+    </w:p>
+    <w:p>
+      <w:pPr>
+        <w:rPr>
+          <w:sz w:val="24"/>
+          <w:szCs w:val="24"/>
+        </w:rPr>
+      </w:pPr>
+      <w:r>
+        <w:rPr>
+          <w:b/>
+          <w:bCs/>
+          <w:color w:val="4472C4" w:themeColor="accent1"/>
+          <w:sz w:val="24"/>
+          <w:szCs w:val="24"/>
+        </w:rPr>
+        <w:t>Electronic Arts/</w:t>
+      </w:r>
+      <w:r>
+        <w:rPr>
+          <w:b/>
+          <w:bCs/>
+          <w:color w:val="4472C4" w:themeColor="accent1"/>
+          <w:sz w:val="24"/>
+          <w:szCs w:val="24"/>
+        </w:rPr>
+        <w:t>World Travel</w:t>
+      </w:r>
+      <w:r>
+        <w:rPr>
+          <w:b/>
+          <w:bCs/>
+          <w:sz w:val="24"/>
+          <w:szCs w:val="24"/>
+        </w:rPr>
+        <w:t xml:space="preserve"> </w:t>
+      </w:r>
+      <w:r>
+        <w:rPr>
+          <w:sz w:val="24"/>
+          <w:szCs w:val="24"/>
+        </w:rPr>
+        <w:t xml:space="preserve">- Redwood </w:t>
+      </w:r>
+      <w:r>
+        <w:rPr>
+          <w:sz w:val="24"/>
+          <w:szCs w:val="24"/>
+        </w:rPr>
+        <w:t>Shores,</w:t>
+      </w:r>
+      <w:r>
+        <w:rPr>
+          <w:sz w:val="24"/>
+          <w:szCs w:val="24"/>
+        </w:rPr>
+        <w:t xml:space="preserve"> CA </w:t>
       </w:r>
     </w:p>
     <w:p>
@@ -728,22 +1060,138 @@
           <w:sz w:val="24"/>
           <w:szCs w:val="24"/>
         </w:rPr>
-        <w:t>Managed venue selection, vendor contracts, &amp; 3</w:t>
-      </w:r>
-      <w:r>
-        <w:rPr>
-          <w:sz w:val="24"/>
-          <w:szCs w:val="24"/>
-          <w:vertAlign w:val="superscript"/>
-        </w:rPr>
-        <w:t>rd</w:t>
-      </w:r>
-      <w:r>
-        <w:rPr>
-          <w:sz w:val="24"/>
-          <w:szCs w:val="24"/>
-        </w:rPr>
-        <w:t xml:space="preserve"> party registration site management. </w:t>
+        <w:t xml:space="preserve">Managed all international travel requests for Sr. Executive staff. </w:t>
+      </w:r>
+    </w:p>
+    <w:p>
+      <w:pPr>
+        <w:ind w:left="360"/>
+        <w:rPr>
+          <w:color w:val="5B9BD5" w:themeColor="accent5"/>
+          <w:sz w:val="24"/>
+          <w:szCs w:val="24"/>
+        </w:rPr>
+      </w:pPr>
+      <w:r>
+        <w:rPr>
+          <w:color w:val="5B9BD5" w:themeColor="accent5"/>
+          <w:sz w:val="24"/>
+          <w:szCs w:val="24"/>
+        </w:rPr>
+        <w:t>NOTE: Left unexpectedly, due to employee strike</w:t>
+      </w:r>
+    </w:p>
+    <w:p>
+      <w:pPr>
+        <w:ind w:left="360"/>
+        <w:rPr>
+          <w:color w:val="5B9BD5" w:themeColor="accent5"/>
+          <w:sz w:val="24"/>
+          <w:szCs w:val="24"/>
+        </w:rPr>
+      </w:pPr>
+    </w:p>
+    <w:p>
+      <w:pPr>
+        <w:rPr>
+          <w:b/>
+          <w:bCs/>
+          <w:sz w:val="24"/>
+          <w:szCs w:val="24"/>
+        </w:rPr>
+      </w:pPr>
+      <w:r>
+        <w:rPr>
+          <w:b/>
+          <w:bCs/>
+          <w:sz w:val="24"/>
+          <w:szCs w:val="24"/>
+        </w:rPr>
+        <w:t xml:space="preserve">Government Travel Consultant: </w:t>
+      </w:r>
+      <w:r>
+        <w:rPr>
+          <w:b/>
+          <w:bCs/>
+          <w:sz w:val="24"/>
+          <w:szCs w:val="24"/>
+        </w:rPr>
+        <w:t>0</w:t>
+      </w:r>
+      <w:r>
+        <w:rPr>
+          <w:b/>
+          <w:bCs/>
+          <w:sz w:val="24"/>
+          <w:szCs w:val="24"/>
+        </w:rPr>
+        <w:t>6/2000</w:t>
+      </w:r>
+      <w:r>
+        <w:rPr>
+          <w:b/>
+          <w:bCs/>
+          <w:sz w:val="24"/>
+          <w:szCs w:val="24"/>
+        </w:rPr>
+        <w:t xml:space="preserve"> to 0</w:t>
+      </w:r>
+      <w:r>
+        <w:rPr>
+          <w:b/>
+          <w:bCs/>
+          <w:sz w:val="24"/>
+          <w:szCs w:val="24"/>
+        </w:rPr>
+        <w:t xml:space="preserve">9/2004 </w:t>
+      </w:r>
+    </w:p>
+    <w:p>
+      <w:pPr>
+        <w:rPr>
+          <w:sz w:val="24"/>
+          <w:szCs w:val="24"/>
+        </w:rPr>
+      </w:pPr>
+      <w:r>
+        <w:rPr>
+          <w:b/>
+          <w:bCs/>
+          <w:color w:val="4472C4" w:themeColor="accent1"/>
+          <w:sz w:val="24"/>
+          <w:szCs w:val="24"/>
+        </w:rPr>
+        <w:t>NASA/CI Travel</w:t>
+      </w:r>
+      <w:r>
+        <w:rPr>
+          <w:b/>
+          <w:bCs/>
+          <w:sz w:val="24"/>
+          <w:szCs w:val="24"/>
+        </w:rPr>
+        <w:t xml:space="preserve"> </w:t>
+      </w:r>
+      <w:r>
+        <w:rPr>
+          <w:sz w:val="24"/>
+          <w:szCs w:val="24"/>
+        </w:rPr>
+        <w:t>-</w:t>
+      </w:r>
+      <w:r>
+        <w:rPr>
+          <w:sz w:val="24"/>
+          <w:szCs w:val="24"/>
+        </w:rPr>
+        <w:t xml:space="preserve"> </w:t>
+      </w:r>
+      <w:r>
+        <w:rPr>
+          <w:sz w:val="24"/>
+          <w:szCs w:val="24"/>
+        </w:rPr>
+        <w:t xml:space="preserve">Moffett Field, CA </w:t>
       </w:r>
     </w:p>
     <w:p>
@@ -763,34 +1211,76 @@
           <w:sz w:val="24"/>
           <w:szCs w:val="24"/>
         </w:rPr>
-        <w:t xml:space="preserve">Effectively managed 500+ events for various clients in 2005/2006/2007. </w:t>
-      </w:r>
-    </w:p>
-    <w:p>
-      <w:pPr>
-        <w:rPr>
-          <w:b/>
-          <w:bCs/>
-          <w:sz w:val="24"/>
-          <w:szCs w:val="24"/>
-        </w:rPr>
-      </w:pPr>
-    </w:p>
-    <w:p>
-      <w:pPr>
-        <w:rPr>
-          <w:sz w:val="24"/>
-          <w:szCs w:val="24"/>
-        </w:rPr>
-      </w:pPr>
-      <w:r>
-        <w:rPr>
-          <w:b/>
-          <w:bCs/>
-          <w:sz w:val="24"/>
-          <w:szCs w:val="24"/>
-        </w:rPr>
-        <w:t>Corporate Travel Consultant:</w:t>
+        <w:t>Managed</w:t>
+      </w:r>
+      <w:r>
+        <w:rPr>
+          <w:sz w:val="24"/>
+          <w:szCs w:val="24"/>
+        </w:rPr>
+        <w:t xml:space="preserve"> mission critical</w:t>
+      </w:r>
+      <w:r>
+        <w:rPr>
+          <w:sz w:val="24"/>
+          <w:szCs w:val="24"/>
+        </w:rPr>
+        <w:t xml:space="preserve"> travel for</w:t>
+      </w:r>
+      <w:r>
+        <w:rPr>
+          <w:sz w:val="24"/>
+          <w:szCs w:val="24"/>
+        </w:rPr>
+        <w:t xml:space="preserve"> all </w:t>
+      </w:r>
+      <w:r>
+        <w:rPr>
+          <w:sz w:val="24"/>
+          <w:szCs w:val="24"/>
+        </w:rPr>
+        <w:t>NASA</w:t>
+      </w:r>
+      <w:r>
+        <w:rPr>
+          <w:sz w:val="24"/>
+          <w:szCs w:val="24"/>
+        </w:rPr>
+        <w:t xml:space="preserve"> (Ames)</w:t>
+      </w:r>
+      <w:r>
+        <w:rPr>
+          <w:sz w:val="24"/>
+          <w:szCs w:val="24"/>
+        </w:rPr>
+        <w:t xml:space="preserve"> employees. </w:t>
+      </w:r>
+    </w:p>
+    <w:p>
+      <w:pPr>
+        <w:rPr>
+          <w:b/>
+          <w:bCs/>
+          <w:sz w:val="24"/>
+          <w:szCs w:val="24"/>
+        </w:rPr>
+      </w:pPr>
+    </w:p>
+    <w:p>
+      <w:pPr>
+        <w:rPr>
+          <w:sz w:val="24"/>
+          <w:szCs w:val="24"/>
+        </w:rPr>
+      </w:pPr>
+      <w:r>
+        <w:rPr>
+          <w:b/>
+          <w:bCs/>
+          <w:sz w:val="24"/>
+          <w:szCs w:val="24"/>
+        </w:rPr>
+        <w:t>Branch Manager - Corporate Travel:</w:t>
       </w:r>
       <w:r>
         <w:rPr>
@@ -811,30 +1301,31 @@
           <w:sz w:val="24"/>
           <w:szCs w:val="24"/>
         </w:rPr>
-        <w:t>4/2005</w:t>
-      </w:r>
-      <w:r>
-        <w:rPr>
-          <w:sz w:val="24"/>
-          <w:szCs w:val="24"/>
-        </w:rPr>
-        <w:t xml:space="preserve"> to </w:t>
-      </w:r>
-      <w:r>
-        <w:rPr>
-          <w:sz w:val="24"/>
-          <w:szCs w:val="24"/>
-        </w:rPr>
-        <w:t xml:space="preserve">10/2005 </w:t>
-      </w:r>
-    </w:p>
-    <w:p>
-      <w:pPr>
-        <w:rPr>
-          <w:sz w:val="24"/>
-          <w:szCs w:val="24"/>
-        </w:rPr>
-      </w:pPr>
+        <w:t>6/1997-</w:t>
+      </w:r>
+      <w:r>
+        <w:rPr>
+          <w:sz w:val="24"/>
+          <w:szCs w:val="24"/>
+        </w:rPr>
+        <w:t>0</w:t>
+      </w:r>
+      <w:r>
+        <w:rPr>
+          <w:sz w:val="24"/>
+          <w:szCs w:val="24"/>
+        </w:rPr>
+        <w:t xml:space="preserve">6/2000 </w:t>
+      </w:r>
+    </w:p>
+    <w:p>
+      <w:pPr>
+        <w:rPr>
+          <w:sz w:val="24"/>
+          <w:szCs w:val="24"/>
+        </w:rPr>
+      </w:pPr>
+      <w:proofErr w:type="spellStart"/>
       <w:r>
         <w:rPr>
           <w:b/>
@@ -843,8 +1334,9 @@
           <w:sz w:val="24"/>
           <w:szCs w:val="24"/>
         </w:rPr>
-        <w:t>frog design inc.</w:t>
-      </w:r>
+        <w:t>Clarent</w:t>
+      </w:r>
+      <w:proofErr w:type="spellEnd"/>
       <w:r>
         <w:rPr>
           <w:b/>
@@ -853,14 +1345,44 @@
           <w:sz w:val="24"/>
           <w:szCs w:val="24"/>
         </w:rPr>
-        <w:t xml:space="preserve"> - </w:t>
-      </w:r>
-      <w:r>
-        <w:rPr>
-          <w:sz w:val="24"/>
-          <w:szCs w:val="24"/>
-        </w:rPr>
-        <w:t xml:space="preserve">Palo Alto CA </w:t>
+        <w:t xml:space="preserve"> Corp./OKT Travel</w:t>
+      </w:r>
+      <w:r>
+        <w:rPr>
+          <w:b/>
+          <w:bCs/>
+          <w:sz w:val="24"/>
+          <w:szCs w:val="24"/>
+        </w:rPr>
+        <w:t xml:space="preserve"> </w:t>
+      </w:r>
+      <w:r>
+        <w:rPr>
+          <w:sz w:val="24"/>
+          <w:szCs w:val="24"/>
+        </w:rPr>
+        <w:t>-</w:t>
+      </w:r>
+      <w:r>
+        <w:rPr>
+          <w:sz w:val="24"/>
+          <w:szCs w:val="24"/>
+        </w:rPr>
+        <w:t xml:space="preserve"> </w:t>
+      </w:r>
+      <w:r>
+        <w:rPr>
+          <w:sz w:val="24"/>
+          <w:szCs w:val="24"/>
+        </w:rPr>
+        <w:t xml:space="preserve">Redwood City CA </w:t>
+      </w:r>
+      <w:r>
+        <w:rPr>
+          <w:sz w:val="24"/>
+          <w:szCs w:val="24"/>
+        </w:rPr>
+        <w:t>&amp; New York, NY</w:t>
       </w:r>
     </w:p>
     <w:p>
@@ -880,21 +1402,21 @@
           <w:sz w:val="24"/>
           <w:szCs w:val="24"/>
         </w:rPr>
-        <w:t>Temporary contract to</w:t>
-      </w:r>
-      <w:r>
-        <w:rPr>
-          <w:sz w:val="24"/>
-          <w:szCs w:val="24"/>
-        </w:rPr>
-        <w:t xml:space="preserve"> s</w:t>
-      </w:r>
-      <w:r>
-        <w:rPr>
-          <w:sz w:val="24"/>
-          <w:szCs w:val="24"/>
-        </w:rPr>
-        <w:t xml:space="preserve">ecure booking agreement with travel agency for discount air tickets. </w:t>
+        <w:t xml:space="preserve">Managed domestic and international travel for </w:t>
+      </w:r>
+      <w:r>
+        <w:rPr>
+          <w:sz w:val="24"/>
+          <w:szCs w:val="24"/>
+        </w:rPr>
+        <w:t>corporate</w:t>
+      </w:r>
+      <w:r>
+        <w:rPr>
+          <w:sz w:val="24"/>
+          <w:szCs w:val="24"/>
+        </w:rPr>
+        <w:t xml:space="preserve"> accounts. </w:t>
       </w:r>
     </w:p>
     <w:p>
@@ -914,165 +1436,189 @@
           <w:sz w:val="24"/>
           <w:szCs w:val="24"/>
         </w:rPr>
-        <w:t xml:space="preserve">Decreased overall travel expenses by implementing online booking tool.  </w:t>
-      </w:r>
-    </w:p>
-    <w:p>
-      <w:pPr>
-        <w:rPr>
-          <w:sz w:val="24"/>
-          <w:szCs w:val="24"/>
-        </w:rPr>
-      </w:pPr>
-    </w:p>
-    <w:p>
-      <w:pPr>
-        <w:rPr>
-          <w:sz w:val="24"/>
-          <w:szCs w:val="24"/>
-        </w:rPr>
-      </w:pPr>
-      <w:r>
-        <w:rPr>
-          <w:b/>
-          <w:bCs/>
-          <w:sz w:val="24"/>
-          <w:szCs w:val="24"/>
-        </w:rPr>
-        <w:t xml:space="preserve">International Travel Consultant: </w:t>
-      </w:r>
-      <w:r>
-        <w:rPr>
-          <w:b/>
-          <w:bCs/>
-          <w:sz w:val="24"/>
-          <w:szCs w:val="24"/>
-        </w:rPr>
-        <w:t>0</w:t>
-      </w:r>
-      <w:r>
-        <w:rPr>
-          <w:sz w:val="24"/>
-          <w:szCs w:val="24"/>
-        </w:rPr>
-        <w:t>9/2004</w:t>
-      </w:r>
-      <w:r>
-        <w:rPr>
-          <w:sz w:val="24"/>
-          <w:szCs w:val="24"/>
-        </w:rPr>
-        <w:t xml:space="preserve"> to 0</w:t>
-      </w:r>
-      <w:r>
-        <w:rPr>
-          <w:sz w:val="24"/>
-          <w:szCs w:val="24"/>
-        </w:rPr>
-        <w:t xml:space="preserve">4/2005 </w:t>
-      </w:r>
-    </w:p>
-    <w:p>
-      <w:pPr>
-        <w:rPr>
-          <w:sz w:val="24"/>
-          <w:szCs w:val="24"/>
-        </w:rPr>
-      </w:pPr>
-      <w:r>
-        <w:rPr>
-          <w:b/>
-          <w:bCs/>
-          <w:color w:val="4472C4" w:themeColor="accent1"/>
-          <w:sz w:val="24"/>
-          <w:szCs w:val="24"/>
-        </w:rPr>
-        <w:t>Electronic Arts/</w:t>
-      </w:r>
-      <w:r>
-        <w:rPr>
-          <w:b/>
-          <w:bCs/>
-          <w:color w:val="4472C4" w:themeColor="accent1"/>
-          <w:sz w:val="24"/>
-          <w:szCs w:val="24"/>
-        </w:rPr>
-        <w:t>World Travel</w:t>
-      </w:r>
-      <w:r>
-        <w:rPr>
-          <w:b/>
-          <w:bCs/>
-          <w:sz w:val="24"/>
-          <w:szCs w:val="24"/>
-        </w:rPr>
-        <w:t xml:space="preserve"> </w:t>
-      </w:r>
-      <w:r>
-        <w:rPr>
-          <w:sz w:val="24"/>
-          <w:szCs w:val="24"/>
-        </w:rPr>
-        <w:t xml:space="preserve">- Redwood </w:t>
-      </w:r>
-      <w:r>
-        <w:rPr>
-          <w:sz w:val="24"/>
-          <w:szCs w:val="24"/>
-        </w:rPr>
-        <w:t>Shores,</w:t>
-      </w:r>
-      <w:r>
-        <w:rPr>
-          <w:sz w:val="24"/>
-          <w:szCs w:val="24"/>
-        </w:rPr>
-        <w:t xml:space="preserve"> CA </w:t>
-      </w:r>
-    </w:p>
-    <w:p>
-      <w:pPr>
-        <w:numPr>
-          <w:ilvl w:val="0"/>
-          <w:numId w:val="1"/>
-        </w:numPr>
-        <w:ind w:left="360" w:hanging="360"/>
-        <w:rPr>
-          <w:sz w:val="24"/>
-          <w:szCs w:val="24"/>
-        </w:rPr>
-      </w:pPr>
-      <w:r>
-        <w:rPr>
-          <w:sz w:val="24"/>
-          <w:szCs w:val="24"/>
-        </w:rPr>
-        <w:t xml:space="preserve">Managed all international travel requests for Sr. Executive staff. </w:t>
+        <w:t xml:space="preserve">Trained all new hires, including new office setups in Boston and San Francisco.  </w:t>
       </w:r>
     </w:p>
     <w:p>
       <w:pPr>
         <w:ind w:left="360"/>
         <w:rPr>
-          <w:color w:val="5B9BD5" w:themeColor="accent5"/>
-          <w:sz w:val="24"/>
-          <w:szCs w:val="24"/>
-        </w:rPr>
-      </w:pPr>
-      <w:r>
-        <w:rPr>
-          <w:color w:val="5B9BD5" w:themeColor="accent5"/>
-          <w:sz w:val="24"/>
-          <w:szCs w:val="24"/>
-        </w:rPr>
-        <w:t>NOTE: Left unexpectedly, due to employee strike</w:t>
-      </w:r>
-    </w:p>
-    <w:p>
-      <w:pPr>
-        <w:ind w:left="360"/>
-        <w:rPr>
-          <w:color w:val="5B9BD5" w:themeColor="accent5"/>
+          <w:sz w:val="24"/>
+          <w:szCs w:val="24"/>
+        </w:rPr>
+      </w:pPr>
+    </w:p>
+    <w:p>
+      <w:pPr>
+        <w:rPr>
+          <w:sz w:val="24"/>
+          <w:szCs w:val="24"/>
+          <w:u w:val="single"/>
+        </w:rPr>
+      </w:pPr>
+      <w:r>
+        <w:rPr>
+          <w:sz w:val="24"/>
+          <w:szCs w:val="24"/>
+          <w:u w:val="single"/>
+        </w:rPr>
+        <w:t>Technology Skills:</w:t>
+      </w:r>
+    </w:p>
+    <w:p>
+      <w:pPr>
+        <w:rPr>
+          <w:sz w:val="24"/>
+          <w:szCs w:val="24"/>
+        </w:rPr>
+      </w:pPr>
+    </w:p>
+    <w:p>
+      <w:pPr>
+        <w:rPr>
+          <w:sz w:val="24"/>
+          <w:szCs w:val="24"/>
+        </w:rPr>
+      </w:pPr>
+      <w:r>
+        <w:rPr>
+          <w:sz w:val="24"/>
+          <w:szCs w:val="24"/>
+        </w:rPr>
+        <w:t xml:space="preserve">Microsoft Office </w:t>
+      </w:r>
+    </w:p>
+    <w:p>
+      <w:pPr>
+        <w:rPr>
+          <w:sz w:val="24"/>
+          <w:szCs w:val="24"/>
+        </w:rPr>
+      </w:pPr>
+      <w:r>
+        <w:rPr>
+          <w:sz w:val="24"/>
+          <w:szCs w:val="24"/>
+        </w:rPr>
+        <w:t>Slack</w:t>
+      </w:r>
+    </w:p>
+    <w:p>
+      <w:pPr>
+        <w:rPr>
+          <w:sz w:val="24"/>
+          <w:szCs w:val="24"/>
+        </w:rPr>
+      </w:pPr>
+      <w:r>
+        <w:rPr>
+          <w:sz w:val="24"/>
+          <w:szCs w:val="24"/>
+        </w:rPr>
+        <w:t xml:space="preserve">CRM: </w:t>
+      </w:r>
+      <w:r>
+        <w:rPr>
+          <w:sz w:val="24"/>
+          <w:szCs w:val="24"/>
+        </w:rPr>
+        <w:t>Salesforce</w:t>
+      </w:r>
+    </w:p>
+    <w:p>
+      <w:pPr>
+        <w:rPr>
+          <w:sz w:val="24"/>
+          <w:szCs w:val="24"/>
+        </w:rPr>
+      </w:pPr>
+      <w:r>
+        <w:rPr>
+          <w:sz w:val="24"/>
+          <w:szCs w:val="24"/>
+        </w:rPr>
+        <w:t xml:space="preserve">GDS: </w:t>
+      </w:r>
+      <w:r>
+        <w:rPr>
+          <w:sz w:val="24"/>
+          <w:szCs w:val="24"/>
+        </w:rPr>
+        <w:t xml:space="preserve">Sabre, Apollo, </w:t>
+      </w:r>
+      <w:proofErr w:type="spellStart"/>
+      <w:r>
+        <w:rPr>
+          <w:sz w:val="24"/>
+          <w:szCs w:val="24"/>
+        </w:rPr>
+        <w:t>Worldspan</w:t>
+      </w:r>
+      <w:proofErr w:type="spellEnd"/>
+      <w:r>
+        <w:rPr>
+          <w:sz w:val="24"/>
+          <w:szCs w:val="24"/>
+        </w:rPr>
+        <w:t>, Amadeus</w:t>
+      </w:r>
+    </w:p>
+    <w:p>
+      <w:pPr>
+        <w:rPr>
+          <w:sz w:val="24"/>
+          <w:szCs w:val="24"/>
+        </w:rPr>
+      </w:pPr>
+      <w:r>
+        <w:rPr>
+          <w:sz w:val="24"/>
+          <w:szCs w:val="24"/>
+        </w:rPr>
+        <w:t>HTML</w:t>
+      </w:r>
+    </w:p>
+    <w:p>
+      <w:pPr>
+        <w:rPr>
+          <w:sz w:val="24"/>
+          <w:szCs w:val="24"/>
+        </w:rPr>
+      </w:pPr>
+      <w:r>
+        <w:rPr>
+          <w:sz w:val="24"/>
+          <w:szCs w:val="24"/>
+        </w:rPr>
+        <w:t>CSS</w:t>
+      </w:r>
+    </w:p>
+    <w:p>
+      <w:pPr>
+        <w:rPr>
+          <w:sz w:val="24"/>
+          <w:szCs w:val="24"/>
+        </w:rPr>
+      </w:pPr>
+      <w:r>
+        <w:rPr>
+          <w:sz w:val="24"/>
+          <w:szCs w:val="24"/>
+        </w:rPr>
+        <w:t>JavaScript</w:t>
+      </w:r>
+    </w:p>
+    <w:p>
+      <w:pPr>
+        <w:rPr>
+          <w:sz w:val="24"/>
+          <w:szCs w:val="24"/>
+        </w:rPr>
+      </w:pPr>
+    </w:p>
+    <w:p>
+      <w:pPr>
+        <w:rPr>
           <w:sz w:val="24"/>
           <w:szCs w:val="24"/>
         </w:rPr>
@@ -1088,658 +1634,14 @@
           <w:szCs w:val="24"/>
         </w:rPr>
       </w:pPr>
-    </w:p>
-    <w:p>
-      <w:pPr>
-        <w:jc w:val="center"/>
-        <w:rPr>
-          <w:b/>
-          <w:bCs/>
-          <w:sz w:val="24"/>
-          <w:szCs w:val="24"/>
-        </w:rPr>
-      </w:pPr>
-      <w:r>
-        <w:rPr>
-          <w:b/>
-          <w:bCs/>
-          <w:sz w:val="24"/>
-          <w:szCs w:val="24"/>
-        </w:rPr>
-        <w:t>(Continued)</w:t>
-      </w:r>
-    </w:p>
-    <w:p>
-      <w:pPr>
-        <w:jc w:val="center"/>
-        <w:rPr>
-          <w:b/>
-          <w:bCs/>
-          <w:sz w:val="24"/>
-          <w:szCs w:val="24"/>
-        </w:rPr>
-      </w:pPr>
-    </w:p>
-    <w:p>
-      <w:pPr>
-        <w:rPr>
-          <w:b/>
-          <w:bCs/>
-          <w:sz w:val="24"/>
-          <w:szCs w:val="24"/>
-        </w:rPr>
-      </w:pPr>
-      <w:r>
-        <w:rPr>
-          <w:b/>
-          <w:bCs/>
-          <w:sz w:val="24"/>
-          <w:szCs w:val="24"/>
-        </w:rPr>
-        <w:lastRenderedPageBreak/>
-        <w:t xml:space="preserve">Government Travel Consultant: </w:t>
-      </w:r>
-      <w:r>
-        <w:rPr>
-          <w:b/>
-          <w:bCs/>
-          <w:sz w:val="24"/>
-          <w:szCs w:val="24"/>
-        </w:rPr>
-        <w:t>0</w:t>
-      </w:r>
-      <w:r>
-        <w:rPr>
-          <w:b/>
-          <w:bCs/>
-          <w:sz w:val="24"/>
-          <w:szCs w:val="24"/>
-        </w:rPr>
-        <w:t>6/2000</w:t>
-      </w:r>
-      <w:r>
-        <w:rPr>
-          <w:b/>
-          <w:bCs/>
-          <w:sz w:val="24"/>
-          <w:szCs w:val="24"/>
-        </w:rPr>
-        <w:t xml:space="preserve"> to 0</w:t>
-      </w:r>
-      <w:r>
-        <w:rPr>
-          <w:b/>
-          <w:bCs/>
-          <w:sz w:val="24"/>
-          <w:szCs w:val="24"/>
-        </w:rPr>
-        <w:t xml:space="preserve">9/2004 </w:t>
-      </w:r>
-    </w:p>
-    <w:p>
-      <w:pPr>
-        <w:rPr>
-          <w:sz w:val="24"/>
-          <w:szCs w:val="24"/>
-        </w:rPr>
-      </w:pPr>
-      <w:r>
-        <w:rPr>
-          <w:b/>
-          <w:bCs/>
-          <w:color w:val="4472C4" w:themeColor="accent1"/>
-          <w:sz w:val="24"/>
-          <w:szCs w:val="24"/>
-        </w:rPr>
-        <w:t>NASA/CI Travel</w:t>
-      </w:r>
-      <w:r>
-        <w:rPr>
-          <w:b/>
-          <w:bCs/>
-          <w:sz w:val="24"/>
-          <w:szCs w:val="24"/>
-        </w:rPr>
-        <w:t xml:space="preserve"> </w:t>
-      </w:r>
-      <w:r>
-        <w:rPr>
-          <w:sz w:val="24"/>
-          <w:szCs w:val="24"/>
-        </w:rPr>
-        <w:t>-</w:t>
-      </w:r>
-      <w:r>
-        <w:rPr>
-          <w:sz w:val="24"/>
-          <w:szCs w:val="24"/>
-        </w:rPr>
-        <w:t xml:space="preserve"> </w:t>
-      </w:r>
-      <w:r>
-        <w:rPr>
-          <w:sz w:val="24"/>
-          <w:szCs w:val="24"/>
-        </w:rPr>
-        <w:t xml:space="preserve">Moffett Field, CA </w:t>
-      </w:r>
-    </w:p>
-    <w:p>
-      <w:pPr>
-        <w:numPr>
-          <w:ilvl w:val="0"/>
-          <w:numId w:val="1"/>
-        </w:numPr>
-        <w:ind w:left="360" w:hanging="360"/>
-        <w:rPr>
-          <w:sz w:val="24"/>
-          <w:szCs w:val="24"/>
-        </w:rPr>
-      </w:pPr>
-      <w:r>
-        <w:rPr>
-          <w:sz w:val="24"/>
-          <w:szCs w:val="24"/>
-        </w:rPr>
-        <w:t xml:space="preserve">Managed domestic and international travel for NASA employees. </w:t>
-      </w:r>
-    </w:p>
-    <w:p>
-      <w:pPr>
-        <w:numPr>
-          <w:ilvl w:val="0"/>
-          <w:numId w:val="1"/>
-        </w:numPr>
-        <w:ind w:left="360" w:hanging="360"/>
-        <w:rPr>
-          <w:sz w:val="24"/>
-          <w:szCs w:val="24"/>
-        </w:rPr>
-      </w:pPr>
-      <w:r>
-        <w:rPr>
-          <w:sz w:val="24"/>
-          <w:szCs w:val="24"/>
-        </w:rPr>
-        <w:t xml:space="preserve">Booked all travel in accordance to per-diem rates, and NASA set regulations. </w:t>
-      </w:r>
-    </w:p>
-    <w:p>
-      <w:pPr>
-        <w:rPr>
-          <w:b/>
-          <w:bCs/>
-          <w:sz w:val="24"/>
-          <w:szCs w:val="24"/>
-        </w:rPr>
-      </w:pPr>
-    </w:p>
-    <w:p>
-      <w:pPr>
-        <w:rPr>
-          <w:sz w:val="24"/>
-          <w:szCs w:val="24"/>
-        </w:rPr>
-      </w:pPr>
-      <w:r>
-        <w:rPr>
-          <w:b/>
-          <w:bCs/>
-          <w:sz w:val="24"/>
-          <w:szCs w:val="24"/>
-        </w:rPr>
-        <w:t>Branch Manager - Corporate Travel:</w:t>
-      </w:r>
-      <w:r>
-        <w:rPr>
-          <w:sz w:val="24"/>
-          <w:szCs w:val="24"/>
-        </w:rPr>
-        <w:t xml:space="preserve"> </w:t>
-      </w:r>
-      <w:r>
-        <w:rPr>
-          <w:sz w:val="24"/>
-          <w:szCs w:val="24"/>
-        </w:rPr>
-        <w:t>0</w:t>
-      </w:r>
-      <w:r>
-        <w:rPr>
-          <w:sz w:val="24"/>
-          <w:szCs w:val="24"/>
-        </w:rPr>
-        <w:t>6/1997-</w:t>
-      </w:r>
-      <w:r>
-        <w:rPr>
-          <w:sz w:val="24"/>
-          <w:szCs w:val="24"/>
-        </w:rPr>
-        <w:t>0</w:t>
-      </w:r>
-      <w:r>
-        <w:rPr>
-          <w:sz w:val="24"/>
-          <w:szCs w:val="24"/>
-        </w:rPr>
-        <w:t xml:space="preserve">6/2000 </w:t>
-      </w:r>
-    </w:p>
-    <w:p>
-      <w:pPr>
-        <w:rPr>
-          <w:sz w:val="24"/>
-          <w:szCs w:val="24"/>
-        </w:rPr>
-      </w:pPr>
-      <w:r>
-        <w:rPr>
-          <w:b/>
-          <w:bCs/>
-          <w:color w:val="4472C4" w:themeColor="accent1"/>
-          <w:sz w:val="24"/>
-          <w:szCs w:val="24"/>
-        </w:rPr>
-        <w:t>Clarent Corp./OKT Travel</w:t>
-      </w:r>
-      <w:r>
-        <w:rPr>
-          <w:b/>
-          <w:bCs/>
-          <w:sz w:val="24"/>
-          <w:szCs w:val="24"/>
-        </w:rPr>
-        <w:t xml:space="preserve"> </w:t>
-      </w:r>
-      <w:r>
-        <w:rPr>
-          <w:sz w:val="24"/>
-          <w:szCs w:val="24"/>
-        </w:rPr>
-        <w:t>-</w:t>
-      </w:r>
-      <w:r>
-        <w:rPr>
-          <w:sz w:val="24"/>
-          <w:szCs w:val="24"/>
-        </w:rPr>
-        <w:t xml:space="preserve"> </w:t>
-      </w:r>
-      <w:r>
-        <w:rPr>
-          <w:sz w:val="24"/>
-          <w:szCs w:val="24"/>
-        </w:rPr>
-        <w:t xml:space="preserve">Redwood City CA </w:t>
-      </w:r>
-      <w:r>
-        <w:rPr>
-          <w:sz w:val="24"/>
-          <w:szCs w:val="24"/>
-        </w:rPr>
-        <w:t>&amp; New York, NY</w:t>
-      </w:r>
-    </w:p>
-    <w:p>
-      <w:pPr>
-        <w:numPr>
-          <w:ilvl w:val="0"/>
-          <w:numId w:val="1"/>
-        </w:numPr>
-        <w:ind w:left="360" w:hanging="360"/>
-        <w:rPr>
-          <w:sz w:val="24"/>
-          <w:szCs w:val="24"/>
-        </w:rPr>
-      </w:pPr>
-      <w:r>
-        <w:rPr>
-          <w:sz w:val="24"/>
-          <w:szCs w:val="24"/>
-        </w:rPr>
-        <w:t xml:space="preserve">Managed domestic and international travel for all accounts. </w:t>
-      </w:r>
-    </w:p>
-    <w:p>
-      <w:pPr>
-        <w:numPr>
-          <w:ilvl w:val="0"/>
-          <w:numId w:val="1"/>
-        </w:numPr>
-        <w:ind w:left="360" w:hanging="360"/>
-        <w:rPr>
-          <w:sz w:val="24"/>
-          <w:szCs w:val="24"/>
-        </w:rPr>
-      </w:pPr>
-      <w:r>
-        <w:rPr>
-          <w:sz w:val="24"/>
-          <w:szCs w:val="24"/>
-        </w:rPr>
-        <w:t xml:space="preserve">Trained all new hires, including new office setups in Boston and San Francisco.  </w:t>
-      </w:r>
-    </w:p>
-    <w:p>
-      <w:pPr>
-        <w:rPr>
-          <w:sz w:val="24"/>
-          <w:szCs w:val="24"/>
-        </w:rPr>
-      </w:pPr>
-    </w:p>
-    <w:p>
-      <w:pPr>
-        <w:rPr>
-          <w:sz w:val="24"/>
-          <w:szCs w:val="24"/>
-        </w:rPr>
-      </w:pPr>
-    </w:p>
-    <w:p>
-      <w:pPr>
-        <w:rPr>
-          <w:b/>
-          <w:bCs/>
-          <w:sz w:val="24"/>
-          <w:szCs w:val="24"/>
-          <w:u w:val="single"/>
-        </w:rPr>
-      </w:pPr>
-      <w:r>
-        <w:rPr>
-          <w:b/>
-          <w:bCs/>
-          <w:sz w:val="24"/>
-          <w:szCs w:val="24"/>
-          <w:u w:val="single"/>
-        </w:rPr>
-        <w:t>Contact:</w:t>
-      </w:r>
-    </w:p>
-    <w:p>
-      <w:pPr>
-        <w:rPr>
-          <w:sz w:val="24"/>
-          <w:szCs w:val="24"/>
-        </w:rPr>
-      </w:pPr>
-      <w:hyperlink r:id="rId7" w:history="1">
-        <w:r>
-          <w:rPr>
-            <w:rStyle w:val="Hyperlink"/>
-            <w:sz w:val="24"/>
-            <w:szCs w:val="24"/>
-          </w:rPr>
-          <w:t>KellieWerrell@gmail.com</w:t>
-        </w:r>
-      </w:hyperlink>
-    </w:p>
-    <w:p>
-      <w:pPr>
-        <w:rPr>
-          <w:sz w:val="24"/>
-          <w:szCs w:val="24"/>
-        </w:rPr>
-      </w:pPr>
-      <w:r>
-        <w:rPr>
-          <w:sz w:val="24"/>
-          <w:szCs w:val="24"/>
-        </w:rPr>
-        <w:t xml:space="preserve">Cell: </w:t>
-      </w:r>
-      <w:r>
-        <w:rPr>
-          <w:sz w:val="24"/>
-          <w:szCs w:val="24"/>
-        </w:rPr>
-        <w:t>602-577-0789</w:t>
-      </w:r>
-    </w:p>
-    <w:p>
-      <w:pPr>
-        <w:rPr>
-          <w:sz w:val="24"/>
-          <w:szCs w:val="24"/>
-        </w:rPr>
-      </w:pPr>
-    </w:p>
-    <w:p>
-      <w:pPr>
-        <w:rPr>
-          <w:b/>
-          <w:bCs/>
-          <w:sz w:val="24"/>
-          <w:szCs w:val="24"/>
-          <w:u w:val="single"/>
-        </w:rPr>
-      </w:pPr>
-      <w:r>
-        <w:rPr>
-          <w:b/>
-          <w:bCs/>
-          <w:sz w:val="24"/>
-          <w:szCs w:val="24"/>
-          <w:u w:val="single"/>
-        </w:rPr>
-        <w:t xml:space="preserve">Quick </w:t>
-      </w:r>
-      <w:r>
-        <w:rPr>
-          <w:b/>
-          <w:bCs/>
-          <w:sz w:val="24"/>
-          <w:szCs w:val="24"/>
-          <w:u w:val="single"/>
-        </w:rPr>
-        <w:t>References:</w:t>
-      </w:r>
-    </w:p>
-    <w:p>
-      <w:pPr>
-        <w:rPr>
-          <w:b/>
-          <w:bCs/>
-          <w:sz w:val="24"/>
-          <w:szCs w:val="24"/>
-          <w:u w:val="single"/>
-        </w:rPr>
-      </w:pPr>
-    </w:p>
-    <w:p>
-      <w:pPr>
-        <w:rPr>
-          <w:sz w:val="24"/>
-          <w:szCs w:val="24"/>
-        </w:rPr>
-      </w:pPr>
-      <w:r>
-        <w:rPr>
-          <w:sz w:val="24"/>
-          <w:szCs w:val="24"/>
-        </w:rPr>
-        <w:t>Masha Englin: 917-327-8361</w:t>
-      </w:r>
-    </w:p>
-    <w:p>
-      <w:pPr>
-        <w:rPr>
-          <w:sz w:val="24"/>
-          <w:szCs w:val="24"/>
-        </w:rPr>
-      </w:pPr>
-      <w:r>
-        <w:rPr>
-          <w:sz w:val="24"/>
-          <w:szCs w:val="24"/>
-        </w:rPr>
-        <w:t xml:space="preserve"> – Protravel /Direct Supervisor for past 6 years</w:t>
-      </w:r>
-    </w:p>
-    <w:p>
-      <w:pPr>
-        <w:rPr>
-          <w:sz w:val="24"/>
-          <w:szCs w:val="24"/>
-        </w:rPr>
-      </w:pPr>
-    </w:p>
-    <w:p>
-      <w:pPr>
-        <w:rPr>
-          <w:sz w:val="24"/>
-          <w:szCs w:val="24"/>
-        </w:rPr>
-      </w:pPr>
-      <w:r>
-        <w:rPr>
-          <w:sz w:val="24"/>
-          <w:szCs w:val="24"/>
-        </w:rPr>
-        <w:t>Valerie Fogelman: 917-584-7813</w:t>
-      </w:r>
-    </w:p>
-    <w:p>
-      <w:pPr>
-        <w:numPr>
-          <w:ilvl w:val="0"/>
-          <w:numId w:val="4"/>
-        </w:numPr>
-        <w:rPr>
-          <w:sz w:val="24"/>
-          <w:szCs w:val="24"/>
-        </w:rPr>
-      </w:pPr>
-      <w:r>
-        <w:rPr>
-          <w:sz w:val="24"/>
-          <w:szCs w:val="24"/>
-        </w:rPr>
-        <w:t>Protravel/Co-Worker/Team Mate – 6 years</w:t>
-      </w:r>
-    </w:p>
-    <w:p>
-      <w:pPr>
-        <w:rPr>
-          <w:sz w:val="24"/>
-          <w:szCs w:val="24"/>
-        </w:rPr>
-      </w:pPr>
-    </w:p>
-    <w:p>
-      <w:pPr>
-        <w:rPr>
-          <w:sz w:val="24"/>
-          <w:szCs w:val="24"/>
-        </w:rPr>
-      </w:pPr>
-      <w:r>
-        <w:rPr>
-          <w:sz w:val="24"/>
-          <w:szCs w:val="24"/>
-        </w:rPr>
-        <w:t>Jane Boreman: 602-400-7677</w:t>
-      </w:r>
-    </w:p>
-    <w:p>
-      <w:pPr>
-        <w:numPr>
-          <w:ilvl w:val="0"/>
-          <w:numId w:val="5"/>
-        </w:numPr>
-        <w:rPr>
-          <w:sz w:val="24"/>
-          <w:szCs w:val="24"/>
-        </w:rPr>
-      </w:pPr>
-      <w:r>
-        <w:rPr>
-          <w:sz w:val="24"/>
-          <w:szCs w:val="24"/>
-        </w:rPr>
-        <w:t>Protravel/ Supervisor prior to Masha Englin</w:t>
-      </w:r>
-    </w:p>
-    <w:p>
-      <w:pPr>
-        <w:rPr>
-          <w:sz w:val="24"/>
-          <w:szCs w:val="24"/>
-        </w:rPr>
-      </w:pPr>
-    </w:p>
-    <w:p>
-      <w:pPr>
-        <w:rPr>
-          <w:sz w:val="24"/>
-          <w:szCs w:val="24"/>
-        </w:rPr>
-      </w:pPr>
-      <w:r>
-        <w:rPr>
-          <w:sz w:val="24"/>
-          <w:szCs w:val="24"/>
-        </w:rPr>
-        <w:t>Jeff Werrell: 602-577-0751</w:t>
-      </w:r>
-    </w:p>
-    <w:p>
-      <w:pPr>
-        <w:rPr>
-          <w:sz w:val="24"/>
-          <w:szCs w:val="24"/>
-        </w:rPr>
-      </w:pPr>
-      <w:r>
-        <w:rPr>
-          <w:sz w:val="24"/>
-          <w:szCs w:val="24"/>
-        </w:rPr>
-        <w:t xml:space="preserve"> – CDM Data</w:t>
-      </w:r>
-    </w:p>
-    <w:p>
-      <w:pPr>
-        <w:rPr>
-          <w:sz w:val="24"/>
-          <w:szCs w:val="24"/>
-        </w:rPr>
-      </w:pPr>
-    </w:p>
-    <w:p>
-      <w:pPr>
-        <w:rPr>
-          <w:sz w:val="24"/>
-          <w:szCs w:val="24"/>
-        </w:rPr>
-      </w:pPr>
-      <w:r>
-        <w:rPr>
-          <w:sz w:val="24"/>
-          <w:szCs w:val="24"/>
-        </w:rPr>
-        <w:t>Orit Keren: 516-622-1600</w:t>
-      </w:r>
-    </w:p>
-    <w:p>
-      <w:pPr>
-        <w:numPr>
-          <w:ilvl w:val="0"/>
-          <w:numId w:val="3"/>
-        </w:numPr>
-        <w:rPr>
-          <w:sz w:val="24"/>
-          <w:szCs w:val="24"/>
-        </w:rPr>
-      </w:pPr>
-      <w:r>
-        <w:rPr>
-          <w:sz w:val="24"/>
-          <w:szCs w:val="24"/>
-        </w:rPr>
-        <w:t>OKT Travel/ Owner &amp; direct supervisor</w:t>
+      <w:r>
+        <w:rPr>
+          <w:b/>
+          <w:bCs/>
+          <w:sz w:val="24"/>
+          <w:szCs w:val="24"/>
+        </w:rPr>
+        <w:t>References provided upon request.</w:t>
       </w:r>
     </w:p>
     <w:p>
@@ -1759,8 +1661,8 @@
       </w:pPr>
     </w:p>
     <w:sectPr>
-      <w:headerReference w:type="default" r:id="rId8"/>
-      <w:footerReference w:type="default" r:id="rId9"/>
+      <w:headerReference w:type="default" r:id="rId7"/>
+      <w:footerReference w:type="default" r:id="rId8"/>
       <w:pgSz w:w="12240" w:h="15840"/>
       <w:pgMar w:top="1440" w:right="1800" w:bottom="1440" w:left="1800" w:header="720" w:footer="864" w:gutter="0"/>
       <w:pgNumType w:start="1"/>
@@ -2458,13 +2360,57 @@
     <w:lsdException w:name="HTML Sample" w:semiHidden="1" w:unhideWhenUsed="1"/>
     <w:lsdException w:name="HTML Typewriter" w:semiHidden="1" w:unhideWhenUsed="1"/>
     <w:lsdException w:name="HTML Variable" w:semiHidden="1" w:unhideWhenUsed="1"/>
+    <w:lsdException w:name="Normal Table" w:semiHidden="1" w:unhideWhenUsed="1"/>
     <w:lsdException w:name="annotation subject" w:semiHidden="1" w:unhideWhenUsed="1"/>
     <w:lsdException w:name="No List" w:semiHidden="1" w:unhideWhenUsed="1"/>
     <w:lsdException w:name="Outline List 1" w:semiHidden="1" w:unhideWhenUsed="1"/>
     <w:lsdException w:name="Outline List 2" w:semiHidden="1" w:unhideWhenUsed="1"/>
     <w:lsdException w:name="Outline List 3" w:semiHidden="1" w:unhideWhenUsed="1"/>
+    <w:lsdException w:name="Table Simple 1" w:semiHidden="1" w:unhideWhenUsed="1"/>
+    <w:lsdException w:name="Table Simple 2" w:semiHidden="1" w:unhideWhenUsed="1"/>
+    <w:lsdException w:name="Table Simple 3" w:semiHidden="1" w:unhideWhenUsed="1"/>
+    <w:lsdException w:name="Table Classic 1" w:semiHidden="1" w:unhideWhenUsed="1"/>
+    <w:lsdException w:name="Table Classic 2" w:semiHidden="1" w:unhideWhenUsed="1"/>
+    <w:lsdException w:name="Table Classic 3" w:semiHidden="1" w:unhideWhenUsed="1"/>
+    <w:lsdException w:name="Table Classic 4" w:semiHidden="1" w:unhideWhenUsed="1"/>
+    <w:lsdException w:name="Table Colorful 1" w:semiHidden="1" w:unhideWhenUsed="1"/>
+    <w:lsdException w:name="Table Colorful 2" w:semiHidden="1" w:unhideWhenUsed="1"/>
+    <w:lsdException w:name="Table Colorful 3" w:semiHidden="1" w:unhideWhenUsed="1"/>
+    <w:lsdException w:name="Table Columns 1" w:semiHidden="1" w:unhideWhenUsed="1"/>
+    <w:lsdException w:name="Table Columns 2" w:semiHidden="1" w:unhideWhenUsed="1"/>
+    <w:lsdException w:name="Table Columns 3" w:semiHidden="1" w:unhideWhenUsed="1"/>
+    <w:lsdException w:name="Table Columns 4" w:semiHidden="1" w:unhideWhenUsed="1"/>
+    <w:lsdException w:name="Table Columns 5" w:semiHidden="1" w:unhideWhenUsed="1"/>
+    <w:lsdException w:name="Table Grid 1" w:semiHidden="1" w:unhideWhenUsed="1"/>
+    <w:lsdException w:name="Table Grid 2" w:semiHidden="1" w:unhideWhenUsed="1"/>
+    <w:lsdException w:name="Table Grid 3" w:semiHidden="1" w:unhideWhenUsed="1"/>
+    <w:lsdException w:name="Table Grid 4" w:semiHidden="1" w:unhideWhenUsed="1"/>
+    <w:lsdException w:name="Table Grid 5" w:semiHidden="1" w:unhideWhenUsed="1"/>
+    <w:lsdException w:name="Table Grid 6" w:semiHidden="1" w:unhideWhenUsed="1"/>
+    <w:lsdException w:name="Table Grid 7" w:semiHidden="1" w:unhideWhenUsed="1"/>
+    <w:lsdException w:name="Table Grid 8" w:semiHidden="1" w:unhideWhenUsed="1"/>
+    <w:lsdException w:name="Table List 1" w:semiHidden="1" w:unhideWhenUsed="1"/>
+    <w:lsdException w:name="Table List 2" w:semiHidden="1" w:unhideWhenUsed="1"/>
+    <w:lsdException w:name="Table List 3" w:semiHidden="1" w:unhideWhenUsed="1"/>
+    <w:lsdException w:name="Table List 4" w:semiHidden="1" w:unhideWhenUsed="1"/>
+    <w:lsdException w:name="Table List 5" w:semiHidden="1" w:unhideWhenUsed="1"/>
+    <w:lsdException w:name="Table List 6" w:semiHidden="1" w:unhideWhenUsed="1"/>
+    <w:lsdException w:name="Table List 7" w:semiHidden="1" w:unhideWhenUsed="1"/>
+    <w:lsdException w:name="Table List 8" w:semiHidden="1" w:unhideWhenUsed="1"/>
+    <w:lsdException w:name="Table 3D effects 1" w:semiHidden="1" w:unhideWhenUsed="1"/>
+    <w:lsdException w:name="Table 3D effects 2" w:semiHidden="1" w:unhideWhenUsed="1"/>
+    <w:lsdException w:name="Table 3D effects 3" w:semiHidden="1" w:unhideWhenUsed="1"/>
+    <w:lsdException w:name="Table Contemporary" w:semiHidden="1" w:unhideWhenUsed="1"/>
+    <w:lsdException w:name="Table Elegant" w:semiHidden="1" w:unhideWhenUsed="1"/>
+    <w:lsdException w:name="Table Professional" w:semiHidden="1" w:unhideWhenUsed="1"/>
+    <w:lsdException w:name="Table Subtle 1" w:semiHidden="1" w:unhideWhenUsed="1"/>
+    <w:lsdException w:name="Table Subtle 2" w:semiHidden="1" w:unhideWhenUsed="1"/>
+    <w:lsdException w:name="Table Web 1" w:semiHidden="1" w:unhideWhenUsed="1"/>
+    <w:lsdException w:name="Table Web 2" w:semiHidden="1" w:unhideWhenUsed="1"/>
+    <w:lsdException w:name="Table Web 3" w:semiHidden="1" w:unhideWhenUsed="1"/>
     <w:lsdException w:name="Balloon Text" w:semiHidden="1" w:unhideWhenUsed="1"/>
     <w:lsdException w:name="Table Grid" w:uiPriority="39"/>
+    <w:lsdException w:name="Table Theme" w:semiHidden="1" w:unhideWhenUsed="1"/>
     <w:lsdException w:name="Placeholder Text" w:semiHidden="1"/>
     <w:lsdException w:name="No Spacing" w:uiPriority="1" w:qFormat="1"/>
     <w:lsdException w:name="Light Shading" w:uiPriority="60"/>

</xml_diff>

<commit_message>
added labels to my work projects and updated placeholderone to show password generator project
</commit_message>
<xml_diff>
--- a/assets/docs/Kellie Werrell -  2020 Resume.docx
+++ b/assets/docs/Kellie Werrell -  2020 Resume.docx
@@ -1447,202 +1447,6 @@
           <w:szCs w:val="24"/>
         </w:rPr>
       </w:pPr>
-    </w:p>
-    <w:p>
-      <w:pPr>
-        <w:rPr>
-          <w:sz w:val="24"/>
-          <w:szCs w:val="24"/>
-          <w:u w:val="single"/>
-        </w:rPr>
-      </w:pPr>
-      <w:r>
-        <w:rPr>
-          <w:sz w:val="24"/>
-          <w:szCs w:val="24"/>
-          <w:u w:val="single"/>
-        </w:rPr>
-        <w:t>Technology Skills:</w:t>
-      </w:r>
-    </w:p>
-    <w:p>
-      <w:pPr>
-        <w:rPr>
-          <w:sz w:val="24"/>
-          <w:szCs w:val="24"/>
-        </w:rPr>
-      </w:pPr>
-    </w:p>
-    <w:p>
-      <w:pPr>
-        <w:rPr>
-          <w:sz w:val="24"/>
-          <w:szCs w:val="24"/>
-        </w:rPr>
-      </w:pPr>
-      <w:r>
-        <w:rPr>
-          <w:sz w:val="24"/>
-          <w:szCs w:val="24"/>
-        </w:rPr>
-        <w:t xml:space="preserve">Microsoft Office </w:t>
-      </w:r>
-    </w:p>
-    <w:p>
-      <w:pPr>
-        <w:rPr>
-          <w:sz w:val="24"/>
-          <w:szCs w:val="24"/>
-        </w:rPr>
-      </w:pPr>
-      <w:r>
-        <w:rPr>
-          <w:sz w:val="24"/>
-          <w:szCs w:val="24"/>
-        </w:rPr>
-        <w:t>Slack</w:t>
-      </w:r>
-    </w:p>
-    <w:p>
-      <w:pPr>
-        <w:rPr>
-          <w:sz w:val="24"/>
-          <w:szCs w:val="24"/>
-        </w:rPr>
-      </w:pPr>
-      <w:r>
-        <w:rPr>
-          <w:sz w:val="24"/>
-          <w:szCs w:val="24"/>
-        </w:rPr>
-        <w:t xml:space="preserve">CRM: </w:t>
-      </w:r>
-      <w:r>
-        <w:rPr>
-          <w:sz w:val="24"/>
-          <w:szCs w:val="24"/>
-        </w:rPr>
-        <w:t>Salesforce</w:t>
-      </w:r>
-    </w:p>
-    <w:p>
-      <w:pPr>
-        <w:rPr>
-          <w:sz w:val="24"/>
-          <w:szCs w:val="24"/>
-        </w:rPr>
-      </w:pPr>
-      <w:r>
-        <w:rPr>
-          <w:sz w:val="24"/>
-          <w:szCs w:val="24"/>
-        </w:rPr>
-        <w:t xml:space="preserve">GDS: </w:t>
-      </w:r>
-      <w:r>
-        <w:rPr>
-          <w:sz w:val="24"/>
-          <w:szCs w:val="24"/>
-        </w:rPr>
-        <w:t xml:space="preserve">Sabre, Apollo, </w:t>
-      </w:r>
-      <w:proofErr w:type="spellStart"/>
-      <w:r>
-        <w:rPr>
-          <w:sz w:val="24"/>
-          <w:szCs w:val="24"/>
-        </w:rPr>
-        <w:t>Worldspan</w:t>
-      </w:r>
-      <w:proofErr w:type="spellEnd"/>
-      <w:r>
-        <w:rPr>
-          <w:sz w:val="24"/>
-          <w:szCs w:val="24"/>
-        </w:rPr>
-        <w:t>, Amadeus</w:t>
-      </w:r>
-    </w:p>
-    <w:p>
-      <w:pPr>
-        <w:rPr>
-          <w:sz w:val="24"/>
-          <w:szCs w:val="24"/>
-        </w:rPr>
-      </w:pPr>
-      <w:r>
-        <w:rPr>
-          <w:sz w:val="24"/>
-          <w:szCs w:val="24"/>
-        </w:rPr>
-        <w:t>HTML</w:t>
-      </w:r>
-    </w:p>
-    <w:p>
-      <w:pPr>
-        <w:rPr>
-          <w:sz w:val="24"/>
-          <w:szCs w:val="24"/>
-        </w:rPr>
-      </w:pPr>
-      <w:r>
-        <w:rPr>
-          <w:sz w:val="24"/>
-          <w:szCs w:val="24"/>
-        </w:rPr>
-        <w:t>CSS</w:t>
-      </w:r>
-    </w:p>
-    <w:p>
-      <w:pPr>
-        <w:rPr>
-          <w:sz w:val="24"/>
-          <w:szCs w:val="24"/>
-        </w:rPr>
-      </w:pPr>
-      <w:r>
-        <w:rPr>
-          <w:sz w:val="24"/>
-          <w:szCs w:val="24"/>
-        </w:rPr>
-        <w:t>JavaScript</w:t>
-      </w:r>
-    </w:p>
-    <w:p>
-      <w:pPr>
-        <w:rPr>
-          <w:sz w:val="24"/>
-          <w:szCs w:val="24"/>
-        </w:rPr>
-      </w:pPr>
-    </w:p>
-    <w:p>
-      <w:pPr>
-        <w:rPr>
-          <w:sz w:val="24"/>
-          <w:szCs w:val="24"/>
-        </w:rPr>
-      </w:pPr>
-    </w:p>
-    <w:p>
-      <w:pPr>
-        <w:jc w:val="center"/>
-        <w:rPr>
-          <w:b/>
-          <w:bCs/>
-          <w:sz w:val="24"/>
-          <w:szCs w:val="24"/>
-        </w:rPr>
-      </w:pPr>
-      <w:r>
-        <w:rPr>
-          <w:b/>
-          <w:bCs/>
-          <w:sz w:val="24"/>
-          <w:szCs w:val="24"/>
-        </w:rPr>
-        <w:t>References provided upon request.</w:t>
-      </w:r>
     </w:p>
     <w:p>
       <w:pPr>

</xml_diff>